<commit_message>
se aumento los anexos
</commit_message>
<xml_diff>
--- a/Tesis-2013/Versiones/Final-20077134-Giancarlo-Rau--Johan-Baldeon.docx
+++ b/Tesis-2013/Versiones/Final-20077134-Giancarlo-Rau--Johan-Baldeon.docx
@@ -55,7 +55,7 @@
         <w:rPr>
           <w:b/>
           <w:noProof/>
-          <w:lang w:val="es-PE" w:eastAsia="es-PE"/>
+          <w:lang w:val="en-US" w:eastAsia="en-US"/>
         </w:rPr>
         <w:drawing>
           <wp:inline distT="0" distB="0" distL="0" distR="0" wp14:anchorId="67F25E35" wp14:editId="58150F83">
@@ -186,6 +186,8 @@
           <w:szCs w:val="32"/>
         </w:rPr>
       </w:pPr>
+      <w:bookmarkStart w:id="0" w:name="_GoBack"/>
+      <w:bookmarkEnd w:id="0"/>
     </w:p>
     <w:p>
       <w:pPr>
@@ -291,7 +293,10 @@
         <w:t xml:space="preserve">Lima, </w:t>
       </w:r>
       <w:r>
-        <w:t xml:space="preserve">febrero </w:t>
+        <w:t>octubre</w:t>
+      </w:r>
+      <w:r>
+        <w:t xml:space="preserve"> </w:t>
       </w:r>
       <w:r>
         <w:t xml:space="preserve">del </w:t>
@@ -332,6 +337,7 @@
     </w:p>
     <w:p>
       <w:pPr>
+        <w:spacing w:line="360" w:lineRule="auto"/>
         <w:rPr>
           <w:rFonts w:cs="Arial"/>
           <w:b/>
@@ -342,6 +348,7 @@
     </w:p>
     <w:p>
       <w:pPr>
+        <w:spacing w:line="360" w:lineRule="auto"/>
         <w:rPr>
           <w:rFonts w:cs="Arial"/>
           <w:sz w:val="22"/>
@@ -359,6 +366,7 @@
     </w:p>
     <w:p>
       <w:pPr>
+        <w:spacing w:line="360" w:lineRule="auto"/>
         <w:rPr>
           <w:rFonts w:cs="Arial"/>
           <w:sz w:val="22"/>
@@ -368,6 +376,7 @@
     </w:p>
     <w:p>
       <w:pPr>
+        <w:spacing w:line="360" w:lineRule="auto"/>
         <w:rPr>
           <w:rFonts w:cs="Arial"/>
           <w:sz w:val="22"/>
@@ -417,6 +426,7 @@
     </w:p>
     <w:p>
       <w:pPr>
+        <w:spacing w:line="360" w:lineRule="auto"/>
         <w:rPr>
           <w:rFonts w:cs="Arial"/>
           <w:sz w:val="22"/>
@@ -426,6 +436,7 @@
     </w:p>
     <w:p>
       <w:pPr>
+        <w:spacing w:line="360" w:lineRule="auto"/>
         <w:rPr>
           <w:rFonts w:cs="Arial"/>
           <w:sz w:val="22"/>
@@ -475,6 +486,7 @@
     </w:p>
     <w:p>
       <w:pPr>
+        <w:spacing w:line="360" w:lineRule="auto"/>
         <w:rPr>
           <w:rFonts w:cs="Arial"/>
           <w:sz w:val="22"/>
@@ -484,6 +496,7 @@
     </w:p>
     <w:p>
       <w:pPr>
+        <w:spacing w:line="360" w:lineRule="auto"/>
         <w:rPr>
           <w:rFonts w:cs="Arial"/>
           <w:sz w:val="22"/>
@@ -679,96 +692,6 @@
           <w:rFonts w:cs="Arial"/>
           <w:sz w:val="22"/>
           <w:szCs w:val="22"/>
-        </w:rPr>
-      </w:pPr>
-    </w:p>
-    <w:p>
-      <w:pPr>
-        <w:rPr>
-          <w:rFonts w:cs="Arial"/>
-          <w:sz w:val="22"/>
-          <w:szCs w:val="22"/>
-        </w:rPr>
-      </w:pPr>
-    </w:p>
-    <w:p>
-      <w:pPr>
-        <w:rPr>
-          <w:rFonts w:cs="Arial"/>
-          <w:sz w:val="22"/>
-          <w:szCs w:val="22"/>
-        </w:rPr>
-      </w:pPr>
-    </w:p>
-    <w:p>
-      <w:pPr>
-        <w:rPr>
-          <w:rFonts w:cs="Arial"/>
-          <w:sz w:val="22"/>
-          <w:szCs w:val="22"/>
-        </w:rPr>
-      </w:pPr>
-    </w:p>
-    <w:p>
-      <w:pPr>
-        <w:rPr>
-          <w:lang w:val="es-PE"/>
-        </w:rPr>
-      </w:pPr>
-    </w:p>
-    <w:p>
-      <w:pPr>
-        <w:rPr>
-          <w:lang w:val="es-PE"/>
-        </w:rPr>
-      </w:pPr>
-    </w:p>
-    <w:p>
-      <w:pPr>
-        <w:rPr>
-          <w:lang w:val="es-PE"/>
-        </w:rPr>
-      </w:pPr>
-    </w:p>
-    <w:p>
-      <w:pPr>
-        <w:rPr>
-          <w:lang w:val="es-PE"/>
-        </w:rPr>
-      </w:pPr>
-    </w:p>
-    <w:p>
-      <w:pPr>
-        <w:rPr>
-          <w:lang w:val="es-PE"/>
-        </w:rPr>
-      </w:pPr>
-    </w:p>
-    <w:p>
-      <w:pPr>
-        <w:rPr>
-          <w:lang w:val="es-PE"/>
-        </w:rPr>
-      </w:pPr>
-    </w:p>
-    <w:p>
-      <w:pPr>
-        <w:rPr>
-          <w:lang w:val="es-PE"/>
-        </w:rPr>
-      </w:pPr>
-    </w:p>
-    <w:p>
-      <w:pPr>
-        <w:rPr>
-          <w:lang w:val="es-PE"/>
-        </w:rPr>
-      </w:pPr>
-    </w:p>
-    <w:p>
-      <w:pPr>
-        <w:rPr>
-          <w:lang w:val="es-PE"/>
         </w:rPr>
       </w:pPr>
     </w:p>
@@ -7183,9 +7106,9 @@
           <w:lang w:val="es-PE"/>
         </w:rPr>
       </w:pPr>
-      <w:bookmarkStart w:id="0" w:name="_Toc342232242"/>
-      <w:bookmarkStart w:id="1" w:name="_Toc342232268"/>
-      <w:bookmarkStart w:id="2" w:name="_Toc342249957"/>
+      <w:bookmarkStart w:id="1" w:name="_Toc342232242"/>
+      <w:bookmarkStart w:id="2" w:name="_Toc342232268"/>
+      <w:bookmarkStart w:id="3" w:name="_Toc342249957"/>
       <w:r>
         <w:rPr>
           <w:color w:val="auto"/>
@@ -7194,9 +7117,9 @@
         <w:lastRenderedPageBreak/>
         <w:t>Capítulo 1</w:t>
       </w:r>
-      <w:bookmarkEnd w:id="0"/>
       <w:bookmarkEnd w:id="1"/>
       <w:bookmarkEnd w:id="2"/>
+      <w:bookmarkEnd w:id="3"/>
     </w:p>
     <w:p>
       <w:pPr>
@@ -7271,9 +7194,9 @@
           <w:lang w:val="es-PE"/>
         </w:rPr>
       </w:pPr>
-      <w:bookmarkStart w:id="3" w:name="_Toc342232243"/>
-      <w:bookmarkStart w:id="4" w:name="_Toc342232269"/>
-      <w:bookmarkStart w:id="5" w:name="_Toc342249958"/>
+      <w:bookmarkStart w:id="4" w:name="_Toc342232243"/>
+      <w:bookmarkStart w:id="5" w:name="_Toc342232269"/>
+      <w:bookmarkStart w:id="6" w:name="_Toc342249958"/>
       <w:r>
         <w:rPr>
           <w:color w:val="auto"/>
@@ -7283,9 +7206,9 @@
         </w:rPr>
         <w:t>Definición del Problema</w:t>
       </w:r>
-      <w:bookmarkEnd w:id="3"/>
       <w:bookmarkEnd w:id="4"/>
       <w:bookmarkEnd w:id="5"/>
+      <w:bookmarkEnd w:id="6"/>
     </w:p>
     <w:p>
       <w:pPr>
@@ -7507,8 +7430,6 @@
         </w:rPr>
         <w:t xml:space="preserve"> </w:t>
       </w:r>
-      <w:bookmarkStart w:id="6" w:name="_GoBack"/>
-      <w:bookmarkEnd w:id="6"/>
     </w:p>
     <w:p>
       <w:pPr>
@@ -7526,7 +7447,7 @@
       <w:r>
         <w:rPr>
           <w:noProof/>
-          <w:lang w:val="es-PE" w:eastAsia="es-PE"/>
+          <w:lang w:val="en-US" w:eastAsia="en-US"/>
         </w:rPr>
         <mc:AlternateContent>
           <mc:Choice Requires="wps">
@@ -7718,7 +7639,7 @@
           <w:noProof/>
           <w:sz w:val="22"/>
           <w:szCs w:val="22"/>
-          <w:lang w:val="es-PE" w:eastAsia="es-PE"/>
+          <w:lang w:val="en-US" w:eastAsia="en-US"/>
         </w:rPr>
         <w:drawing>
           <wp:anchor distT="0" distB="0" distL="114300" distR="114300" simplePos="0" relativeHeight="251659264" behindDoc="0" locked="0" layoutInCell="1" allowOverlap="1" wp14:anchorId="01C0D6DC" wp14:editId="5DFF55EA">
@@ -8599,9 +8520,9 @@
           <w:lang w:val="es-PE"/>
         </w:rPr>
       </w:pPr>
-      <w:bookmarkStart w:id="11" w:name="_Toc342232244"/>
-      <w:bookmarkStart w:id="12" w:name="_Toc342232270"/>
-      <w:bookmarkStart w:id="13" w:name="_Toc342249959"/>
+      <w:bookmarkStart w:id="9" w:name="_Toc342232244"/>
+      <w:bookmarkStart w:id="10" w:name="_Toc342232270"/>
+      <w:bookmarkStart w:id="11" w:name="_Toc342249959"/>
       <w:r>
         <w:rPr>
           <w:color w:val="auto"/>
@@ -8611,9 +8532,9 @@
         </w:rPr>
         <w:t>Objetivo General</w:t>
       </w:r>
+      <w:bookmarkEnd w:id="9"/>
+      <w:bookmarkEnd w:id="10"/>
       <w:bookmarkEnd w:id="11"/>
-      <w:bookmarkEnd w:id="12"/>
-      <w:bookmarkEnd w:id="13"/>
     </w:p>
     <w:p>
       <w:pPr>
@@ -8665,9 +8586,9 @@
           <w:lang w:val="es-PE"/>
         </w:rPr>
       </w:pPr>
-      <w:bookmarkStart w:id="14" w:name="_Toc342232245"/>
-      <w:bookmarkStart w:id="15" w:name="_Toc342232271"/>
-      <w:bookmarkStart w:id="16" w:name="_Toc342249960"/>
+      <w:bookmarkStart w:id="12" w:name="_Toc342232245"/>
+      <w:bookmarkStart w:id="13" w:name="_Toc342232271"/>
+      <w:bookmarkStart w:id="14" w:name="_Toc342249960"/>
       <w:r>
         <w:rPr>
           <w:color w:val="auto"/>
@@ -8677,9 +8598,9 @@
         </w:rPr>
         <w:t>Objetivos Específicos</w:t>
       </w:r>
+      <w:bookmarkEnd w:id="12"/>
+      <w:bookmarkEnd w:id="13"/>
       <w:bookmarkEnd w:id="14"/>
-      <w:bookmarkEnd w:id="15"/>
-      <w:bookmarkEnd w:id="16"/>
     </w:p>
     <w:p>
       <w:pPr>
@@ -8926,9 +8847,9 @@
           <w:lang w:val="es-PE"/>
         </w:rPr>
       </w:pPr>
-      <w:bookmarkStart w:id="17" w:name="_Toc342232246"/>
-      <w:bookmarkStart w:id="18" w:name="_Toc342232272"/>
-      <w:bookmarkStart w:id="19" w:name="_Toc342249961"/>
+      <w:bookmarkStart w:id="15" w:name="_Toc342232246"/>
+      <w:bookmarkStart w:id="16" w:name="_Toc342232272"/>
+      <w:bookmarkStart w:id="17" w:name="_Toc342249961"/>
       <w:r>
         <w:rPr>
           <w:color w:val="auto"/>
@@ -8938,9 +8859,9 @@
         </w:rPr>
         <w:t>Resultados Esperados</w:t>
       </w:r>
+      <w:bookmarkEnd w:id="15"/>
+      <w:bookmarkEnd w:id="16"/>
       <w:bookmarkEnd w:id="17"/>
-      <w:bookmarkEnd w:id="18"/>
-      <w:bookmarkEnd w:id="19"/>
     </w:p>
     <w:p>
       <w:pPr>
@@ -9248,9 +9169,9 @@
           <w:lang w:val="es-PE"/>
         </w:rPr>
       </w:pPr>
-      <w:bookmarkStart w:id="20" w:name="_Toc342232247"/>
-      <w:bookmarkStart w:id="21" w:name="_Toc342232273"/>
-      <w:bookmarkStart w:id="22" w:name="_Toc342249962"/>
+      <w:bookmarkStart w:id="18" w:name="_Toc342232247"/>
+      <w:bookmarkStart w:id="19" w:name="_Toc342232273"/>
+      <w:bookmarkStart w:id="20" w:name="_Toc342249962"/>
       <w:r>
         <w:rPr>
           <w:color w:val="auto"/>
@@ -9260,9 +9181,9 @@
         </w:rPr>
         <w:t>Alcance y Limitaciones</w:t>
       </w:r>
+      <w:bookmarkEnd w:id="18"/>
+      <w:bookmarkEnd w:id="19"/>
       <w:bookmarkEnd w:id="20"/>
-      <w:bookmarkEnd w:id="21"/>
-      <w:bookmarkEnd w:id="22"/>
     </w:p>
     <w:p>
       <w:pPr>
@@ -9378,8 +9299,8 @@
           <w:lang w:val="es-ES_tradnl" w:eastAsia="ja-JP"/>
         </w:rPr>
       </w:pPr>
-      <w:bookmarkStart w:id="23" w:name="_Toc342232248"/>
-      <w:bookmarkStart w:id="24" w:name="_Toc342232274"/>
+      <w:bookmarkStart w:id="21" w:name="_Toc342232248"/>
+      <w:bookmarkStart w:id="22" w:name="_Toc342232274"/>
       <w:r>
         <w:rPr>
           <w:rFonts w:asciiTheme="minorHAnsi" w:hAnsiTheme="minorHAnsi" w:cstheme="minorHAnsi"/>
@@ -9388,8 +9309,8 @@
         </w:rPr>
         <w:t>Alcance</w:t>
       </w:r>
-      <w:bookmarkEnd w:id="23"/>
-      <w:bookmarkEnd w:id="24"/>
+      <w:bookmarkEnd w:id="21"/>
+      <w:bookmarkEnd w:id="22"/>
       <w:r>
         <w:rPr>
           <w:rFonts w:asciiTheme="minorHAnsi" w:hAnsiTheme="minorHAnsi" w:cstheme="minorHAnsi"/>
@@ -9655,8 +9576,8 @@
           <w:lang w:val="es-ES_tradnl" w:eastAsia="ja-JP"/>
         </w:rPr>
       </w:pPr>
-      <w:bookmarkStart w:id="25" w:name="_Toc342232249"/>
-      <w:bookmarkStart w:id="26" w:name="_Toc342232275"/>
+      <w:bookmarkStart w:id="23" w:name="_Toc342232249"/>
+      <w:bookmarkStart w:id="24" w:name="_Toc342232275"/>
       <w:r>
         <w:rPr>
           <w:rFonts w:asciiTheme="minorHAnsi" w:hAnsiTheme="minorHAnsi" w:cstheme="minorHAnsi"/>
@@ -9665,8 +9586,8 @@
         </w:rPr>
         <w:t>Limitaciones</w:t>
       </w:r>
-      <w:bookmarkEnd w:id="25"/>
-      <w:bookmarkEnd w:id="26"/>
+      <w:bookmarkEnd w:id="23"/>
+      <w:bookmarkEnd w:id="24"/>
     </w:p>
     <w:p>
       <w:pPr>
@@ -9798,9 +9719,9 @@
           <w:lang w:val="es-PE"/>
         </w:rPr>
       </w:pPr>
-      <w:bookmarkStart w:id="27" w:name="_Toc342232250"/>
-      <w:bookmarkStart w:id="28" w:name="_Toc342232276"/>
-      <w:bookmarkStart w:id="29" w:name="_Toc342249963"/>
+      <w:bookmarkStart w:id="25" w:name="_Toc342232250"/>
+      <w:bookmarkStart w:id="26" w:name="_Toc342232276"/>
+      <w:bookmarkStart w:id="27" w:name="_Toc342249963"/>
       <w:r>
         <w:rPr>
           <w:color w:val="auto"/>
@@ -9810,9 +9731,9 @@
         </w:rPr>
         <w:t>Métodos y Procedimientos</w:t>
       </w:r>
+      <w:bookmarkEnd w:id="25"/>
+      <w:bookmarkEnd w:id="26"/>
       <w:bookmarkEnd w:id="27"/>
-      <w:bookmarkEnd w:id="28"/>
-      <w:bookmarkEnd w:id="29"/>
     </w:p>
     <w:p>
       <w:pPr>
@@ -10108,7 +10029,7 @@
           <w:lang w:val="es-ES_tradnl" w:eastAsia="ja-JP"/>
         </w:rPr>
       </w:pPr>
-      <w:bookmarkStart w:id="30" w:name="_Toc342249964"/>
+      <w:bookmarkStart w:id="28" w:name="_Toc342249964"/>
       <w:r>
         <w:rPr>
           <w:rFonts w:asciiTheme="minorHAnsi" w:hAnsiTheme="minorHAnsi" w:cstheme="minorHAnsi"/>
@@ -10118,7 +10039,7 @@
         <w:lastRenderedPageBreak/>
         <w:t>Procesos para planificar un proyecto</w:t>
       </w:r>
-      <w:bookmarkEnd w:id="30"/>
+      <w:bookmarkEnd w:id="28"/>
     </w:p>
     <w:p>
       <w:pPr>
@@ -14479,7 +14400,7 @@
           <w:lang w:val="es-ES_tradnl"/>
         </w:rPr>
       </w:pPr>
-      <w:bookmarkStart w:id="31" w:name="_Toc353219447"/>
+      <w:bookmarkStart w:id="29" w:name="_Toc353219447"/>
       <w:r>
         <w:t xml:space="preserve">Tabla </w:t>
       </w:r>
@@ -14525,7 +14446,7 @@
       <w:r>
         <w:t>: Tabla de Actividades</w:t>
       </w:r>
-      <w:bookmarkEnd w:id="31"/>
+      <w:bookmarkEnd w:id="29"/>
     </w:p>
     <w:p>
       <w:pPr>
@@ -15352,7 +15273,7 @@
           <w:lang w:val="es-ES_tradnl" w:eastAsia="ja-JP"/>
         </w:rPr>
       </w:pPr>
-      <w:bookmarkStart w:id="32" w:name="_Toc342249965"/>
+      <w:bookmarkStart w:id="30" w:name="_Toc342249965"/>
       <w:r>
         <w:rPr>
           <w:rFonts w:asciiTheme="minorHAnsi" w:hAnsiTheme="minorHAnsi" w:cstheme="minorHAnsi"/>
@@ -15361,7 +15282,7 @@
         </w:rPr>
         <w:t>Metodología para el desarrollo del software</w:t>
       </w:r>
-      <w:bookmarkEnd w:id="32"/>
+      <w:bookmarkEnd w:id="30"/>
     </w:p>
     <w:p>
       <w:pPr>
@@ -15896,7 +15817,7 @@
           <w:lang w:val="es-ES_tradnl" w:eastAsia="ja-JP"/>
         </w:rPr>
       </w:pPr>
-      <w:bookmarkStart w:id="33" w:name="_Toc342249966"/>
+      <w:bookmarkStart w:id="31" w:name="_Toc342249966"/>
       <w:r>
         <w:rPr>
           <w:rFonts w:asciiTheme="minorHAnsi" w:hAnsiTheme="minorHAnsi" w:cstheme="minorHAnsi"/>
@@ -15905,7 +15826,7 @@
         </w:rPr>
         <w:t>Resumen de Actividades</w:t>
       </w:r>
-      <w:bookmarkEnd w:id="33"/>
+      <w:bookmarkEnd w:id="31"/>
     </w:p>
     <w:p>
       <w:pPr>
@@ -16492,7 +16413,7 @@
           <w:lang w:val="es-PE"/>
         </w:rPr>
       </w:pPr>
-      <w:bookmarkStart w:id="34" w:name="_Toc342249967"/>
+      <w:bookmarkStart w:id="32" w:name="_Toc342249967"/>
       <w:r>
         <w:rPr>
           <w:color w:val="auto"/>
@@ -16502,7 +16423,7 @@
         </w:rPr>
         <w:t>Justificación y viabilidad</w:t>
       </w:r>
-      <w:bookmarkEnd w:id="34"/>
+      <w:bookmarkEnd w:id="32"/>
     </w:p>
     <w:p>
       <w:pPr>
@@ -16980,7 +16901,7 @@
           <w:lang w:val="es-ES_tradnl" w:eastAsia="ja-JP"/>
         </w:rPr>
       </w:pPr>
-      <w:bookmarkStart w:id="35" w:name="_Toc342249968"/>
+      <w:bookmarkStart w:id="33" w:name="_Toc342249968"/>
       <w:r>
         <w:rPr>
           <w:color w:val="auto"/>
@@ -16990,7 +16911,7 @@
         </w:rPr>
         <w:t>Plan de proyecto</w:t>
       </w:r>
-      <w:bookmarkEnd w:id="35"/>
+      <w:bookmarkEnd w:id="33"/>
     </w:p>
     <w:p>
       <w:pPr>
@@ -17094,7 +17015,7 @@
           <w:lang w:val="es-PE"/>
         </w:rPr>
       </w:pPr>
-      <w:bookmarkStart w:id="36" w:name="_Toc342249969"/>
+      <w:bookmarkStart w:id="34" w:name="_Toc342249969"/>
       <w:r>
         <w:rPr>
           <w:color w:val="auto"/>
@@ -17104,7 +17025,7 @@
         </w:rPr>
         <w:t>Plan de Riesgos</w:t>
       </w:r>
-      <w:bookmarkEnd w:id="36"/>
+      <w:bookmarkEnd w:id="34"/>
     </w:p>
     <w:p>
       <w:pPr>
@@ -18293,7 +18214,7 @@
           <w:lang w:eastAsia="ja-JP"/>
         </w:rPr>
       </w:pPr>
-      <w:bookmarkStart w:id="37" w:name="_Toc353219448"/>
+      <w:bookmarkStart w:id="35" w:name="_Toc353219448"/>
       <w:r>
         <w:t xml:space="preserve">Tabla </w:t>
       </w:r>
@@ -18339,7 +18260,7 @@
       <w:r>
         <w:t>: Tabla de Riesgos</w:t>
       </w:r>
-      <w:bookmarkEnd w:id="37"/>
+      <w:bookmarkEnd w:id="35"/>
     </w:p>
     <w:p>
       <w:pPr>
@@ -18483,7 +18404,7 @@
           <w:lang w:val="es-PE"/>
         </w:rPr>
       </w:pPr>
-      <w:bookmarkStart w:id="38" w:name="_Toc342249970"/>
+      <w:bookmarkStart w:id="36" w:name="_Toc342249970"/>
       <w:r>
         <w:rPr>
           <w:color w:val="auto"/>
@@ -18492,7 +18413,7 @@
         <w:lastRenderedPageBreak/>
         <w:t>Capítulo 2</w:t>
       </w:r>
-      <w:bookmarkEnd w:id="38"/>
+      <w:bookmarkEnd w:id="36"/>
       <w:r>
         <w:rPr>
           <w:color w:val="auto"/>
@@ -18576,7 +18497,7 @@
           <w:lang w:val="es-PE"/>
         </w:rPr>
       </w:pPr>
-      <w:bookmarkStart w:id="39" w:name="_Toc342249971"/>
+      <w:bookmarkStart w:id="37" w:name="_Toc342249971"/>
       <w:r>
         <w:rPr>
           <w:color w:val="auto"/>
@@ -18586,7 +18507,7 @@
         </w:rPr>
         <w:t>Marco Conceptual</w:t>
       </w:r>
-      <w:bookmarkEnd w:id="39"/>
+      <w:bookmarkEnd w:id="37"/>
     </w:p>
     <w:p>
       <w:pPr>
@@ -19803,7 +19724,7 @@
           <w:lang w:val="es-PE"/>
         </w:rPr>
       </w:pPr>
-      <w:bookmarkStart w:id="40" w:name="_Toc342249972"/>
+      <w:bookmarkStart w:id="38" w:name="_Toc342249972"/>
       <w:r>
         <w:rPr>
           <w:color w:val="auto"/>
@@ -19813,7 +19734,7 @@
         </w:rPr>
         <w:t>Estado del Arte</w:t>
       </w:r>
-      <w:bookmarkEnd w:id="40"/>
+      <w:bookmarkEnd w:id="38"/>
     </w:p>
     <w:p>
       <w:pPr>
@@ -19873,7 +19794,7 @@
           <w:lang w:val="es-ES_tradnl" w:eastAsia="ja-JP"/>
         </w:rPr>
       </w:pPr>
-      <w:bookmarkStart w:id="41" w:name="_Toc342249973"/>
+      <w:bookmarkStart w:id="39" w:name="_Toc342249973"/>
       <w:r>
         <w:rPr>
           <w:rFonts w:asciiTheme="minorHAnsi" w:hAnsiTheme="minorHAnsi" w:cstheme="minorHAnsi"/>
@@ -19882,7 +19803,7 @@
         </w:rPr>
         <w:t>Solución Starbucks</w:t>
       </w:r>
-      <w:bookmarkEnd w:id="41"/>
+      <w:bookmarkEnd w:id="39"/>
     </w:p>
     <w:p>
       <w:pPr>
@@ -20269,7 +20190,7 @@
           <w:noProof/>
           <w:sz w:val="22"/>
           <w:szCs w:val="22"/>
-          <w:lang w:val="es-PE" w:eastAsia="es-PE"/>
+          <w:lang w:val="en-US" w:eastAsia="en-US"/>
         </w:rPr>
         <w:lastRenderedPageBreak/>
         <w:drawing>
@@ -20332,7 +20253,7 @@
           <w:lang w:val="es-ES_tradnl" w:eastAsia="ja-JP"/>
         </w:rPr>
       </w:pPr>
-      <w:bookmarkStart w:id="42" w:name="_Toc353219479"/>
+      <w:bookmarkStart w:id="40" w:name="_Toc353219479"/>
       <w:r>
         <w:t xml:space="preserve">Figura </w:t>
       </w:r>
@@ -20378,7 +20299,7 @@
       <w:r>
         <w:t>: Sistema Starbucks</w:t>
       </w:r>
-      <w:bookmarkEnd w:id="42"/>
+      <w:bookmarkEnd w:id="40"/>
       <w:r>
         <w:t xml:space="preserve"> </w:t>
       </w:r>
@@ -20410,34 +20331,16 @@
           <w:lang w:val="es-ES_tradnl" w:eastAsia="ja-JP"/>
         </w:rPr>
       </w:pPr>
-      <w:bookmarkStart w:id="43" w:name="_Toc342249974"/>
+      <w:bookmarkStart w:id="41" w:name="_Toc342249974"/>
       <w:r>
         <w:rPr>
           <w:rFonts w:asciiTheme="minorHAnsi" w:hAnsiTheme="minorHAnsi" w:cstheme="minorHAnsi"/>
           <w:b/>
           <w:lang w:val="es-ES_tradnl" w:eastAsia="ja-JP"/>
         </w:rPr>
-        <w:t xml:space="preserve">Solución </w:t>
-      </w:r>
-      <w:proofErr w:type="spellStart"/>
-      <w:r>
-        <w:rPr>
-          <w:rFonts w:asciiTheme="minorHAnsi" w:hAnsiTheme="minorHAnsi" w:cstheme="minorHAnsi"/>
-          <w:b/>
-          <w:lang w:val="es-ES_tradnl" w:eastAsia="ja-JP"/>
-        </w:rPr>
-        <w:t>Soft</w:t>
-      </w:r>
-      <w:proofErr w:type="spellEnd"/>
-      <w:r>
-        <w:rPr>
-          <w:rFonts w:asciiTheme="minorHAnsi" w:hAnsiTheme="minorHAnsi" w:cstheme="minorHAnsi"/>
-          <w:b/>
-          <w:lang w:val="es-ES_tradnl" w:eastAsia="ja-JP"/>
-        </w:rPr>
-        <w:t>-Restaurant</w:t>
-      </w:r>
-      <w:bookmarkEnd w:id="43"/>
+        <w:t>Solución Soft-Restaurant</w:t>
+      </w:r>
+      <w:bookmarkEnd w:id="41"/>
     </w:p>
     <w:p>
       <w:pPr>
@@ -20753,7 +20656,7 @@
       <w:r>
         <w:rPr>
           <w:noProof/>
-          <w:lang w:val="es-PE" w:eastAsia="es-PE"/>
+          <w:lang w:val="en-US" w:eastAsia="en-US"/>
         </w:rPr>
         <w:lastRenderedPageBreak/>
         <w:drawing>
@@ -20816,7 +20719,7 @@
           <w:lang w:val="es-ES_tradnl" w:eastAsia="ja-JP"/>
         </w:rPr>
       </w:pPr>
-      <w:bookmarkStart w:id="44" w:name="_Toc353219480"/>
+      <w:bookmarkStart w:id="42" w:name="_Toc353219480"/>
       <w:r>
         <w:t xml:space="preserve">Figura </w:t>
       </w:r>
@@ -20860,26 +20763,10 @@
         <w:fldChar w:fldCharType="end"/>
       </w:r>
       <w:r>
-        <w:t xml:space="preserve">: Modulo de Ventas de </w:t>
-      </w:r>
-      <w:proofErr w:type="spellStart"/>
-      <w:r>
-        <w:t>Soft</w:t>
-      </w:r>
-      <w:proofErr w:type="spellEnd"/>
-      <w:r>
-        <w:t>-Restaurant</w:t>
-      </w:r>
-      <w:r>
-        <w:t xml:space="preserve"> Fuente de la página de </w:t>
-      </w:r>
-      <w:proofErr w:type="spellStart"/>
-      <w:r>
-        <w:t>Soft</w:t>
-      </w:r>
-      <w:proofErr w:type="spellEnd"/>
-      <w:r>
-        <w:t>-Restaurant “</w:t>
+        <w:t>: Modulo de Ventas de Soft-Restaurant</w:t>
+      </w:r>
+      <w:r>
+        <w:t xml:space="preserve"> Fuente de la página de Soft-Restaurant “</w:t>
       </w:r>
       <w:r>
         <w:t>http://www.softrestaurant.mx/</w:t>
@@ -20887,7 +20774,7 @@
       <w:r>
         <w:t>”</w:t>
       </w:r>
-      <w:bookmarkEnd w:id="44"/>
+      <w:bookmarkEnd w:id="42"/>
     </w:p>
     <w:p>
       <w:pPr>
@@ -20918,7 +20805,7 @@
           <w:lang w:val="es-ES_tradnl" w:eastAsia="ja-JP"/>
         </w:rPr>
       </w:pPr>
-      <w:bookmarkStart w:id="45" w:name="_Toc342249975"/>
+      <w:bookmarkStart w:id="43" w:name="_Toc342249975"/>
       <w:r>
         <w:rPr>
           <w:rFonts w:asciiTheme="minorHAnsi" w:hAnsiTheme="minorHAnsi" w:cstheme="minorHAnsi"/>
@@ -20954,7 +20841,7 @@
         </w:rPr>
         <w:t>Food</w:t>
       </w:r>
-      <w:bookmarkEnd w:id="45"/>
+      <w:bookmarkEnd w:id="43"/>
       <w:proofErr w:type="spellEnd"/>
     </w:p>
     <w:p>
@@ -21047,7 +20934,7 @@
       <w:r>
         <w:rPr>
           <w:noProof/>
-          <w:lang w:val="es-PE" w:eastAsia="es-PE"/>
+          <w:lang w:val="en-US" w:eastAsia="en-US"/>
         </w:rPr>
         <mc:AlternateContent>
           <mc:Choice Requires="wps">
@@ -21095,8 +20982,8 @@
                                 <w:noProof/>
                               </w:rPr>
                             </w:pPr>
-                            <w:bookmarkStart w:id="46" w:name="_Toc353219469"/>
-                            <w:bookmarkStart w:id="47" w:name="_Toc353219481"/>
+                            <w:bookmarkStart w:id="44" w:name="_Toc353219469"/>
+                            <w:bookmarkStart w:id="45" w:name="_Toc353219481"/>
                             <w:r>
                               <w:t xml:space="preserve">Figura </w:t>
                             </w:r>
@@ -21164,8 +21051,8 @@
                             <w:r>
                               <w:t>”</w:t>
                             </w:r>
-                            <w:bookmarkEnd w:id="46"/>
-                            <w:bookmarkEnd w:id="47"/>
+                            <w:bookmarkEnd w:id="44"/>
+                            <w:bookmarkEnd w:id="45"/>
                           </w:p>
                         </w:txbxContent>
                       </wps:txbx>
@@ -21279,7 +21166,7 @@
           <w:noProof/>
           <w:sz w:val="22"/>
           <w:szCs w:val="22"/>
-          <w:lang w:val="es-PE" w:eastAsia="es-PE"/>
+          <w:lang w:val="en-US" w:eastAsia="en-US"/>
         </w:rPr>
         <w:drawing>
           <wp:anchor distT="0" distB="0" distL="114300" distR="114300" simplePos="0" relativeHeight="251663360" behindDoc="0" locked="0" layoutInCell="1" allowOverlap="1" wp14:anchorId="0120E90C" wp14:editId="6699298E">
@@ -21579,7 +21466,7 @@
           <w:lang w:val="es-PE"/>
         </w:rPr>
       </w:pPr>
-      <w:bookmarkStart w:id="50" w:name="_Toc342249976"/>
+      <w:bookmarkStart w:id="46" w:name="_Toc342249976"/>
       <w:r>
         <w:rPr>
           <w:color w:val="auto"/>
@@ -21589,7 +21476,7 @@
         </w:rPr>
         <w:t>Discusiones sobre resultados de la revisión del estado de arte</w:t>
       </w:r>
-      <w:bookmarkEnd w:id="50"/>
+      <w:bookmarkEnd w:id="46"/>
     </w:p>
     <w:p>
       <w:pPr>
@@ -21624,25 +21511,7 @@
           <w:szCs w:val="22"/>
           <w:lang w:val="es-ES_tradnl" w:eastAsia="ja-JP"/>
         </w:rPr>
-        <w:t xml:space="preserve">Como se puede observar en la tabla 2.1, con respecto a la característica del sistema web, la solución de Starbucks presenta un sistema web; pero, en la aplicación </w:t>
-      </w:r>
-      <w:proofErr w:type="spellStart"/>
-      <w:r>
-        <w:rPr>
-          <w:sz w:val="22"/>
-          <w:szCs w:val="22"/>
-          <w:lang w:val="es-ES_tradnl" w:eastAsia="ja-JP"/>
-        </w:rPr>
-        <w:t>Soft</w:t>
-      </w:r>
-      <w:proofErr w:type="spellEnd"/>
-      <w:r>
-        <w:rPr>
-          <w:sz w:val="22"/>
-          <w:szCs w:val="22"/>
-          <w:lang w:val="es-ES_tradnl" w:eastAsia="ja-JP"/>
-        </w:rPr>
-        <w:t xml:space="preserve">-Restaurant y la aplicación Pos </w:t>
+        <w:t xml:space="preserve">Como se puede observar en la tabla 2.1, con respecto a la característica del sistema web, la solución de Starbucks presenta un sistema web; pero, en la aplicación Soft-Restaurant y la aplicación Pos </w:t>
       </w:r>
       <w:proofErr w:type="spellStart"/>
       <w:r>
@@ -21744,25 +21613,7 @@
           <w:szCs w:val="22"/>
           <w:lang w:val="es-ES_tradnl" w:eastAsia="ja-JP"/>
         </w:rPr>
-        <w:t xml:space="preserve">Otra diferencia que hay entre los tres sistemas son los reportes vía Web, los sistemas </w:t>
-      </w:r>
-      <w:proofErr w:type="spellStart"/>
-      <w:r>
-        <w:rPr>
-          <w:sz w:val="22"/>
-          <w:szCs w:val="22"/>
-          <w:lang w:val="es-ES_tradnl" w:eastAsia="ja-JP"/>
-        </w:rPr>
-        <w:t>Soft</w:t>
-      </w:r>
-      <w:proofErr w:type="spellEnd"/>
-      <w:r>
-        <w:rPr>
-          <w:sz w:val="22"/>
-          <w:szCs w:val="22"/>
-          <w:lang w:val="es-ES_tradnl" w:eastAsia="ja-JP"/>
-        </w:rPr>
-        <w:t xml:space="preserve">-Restaurant y Pos </w:t>
+        <w:t xml:space="preserve">Otra diferencia que hay entre los tres sistemas son los reportes vía Web, los sistemas Soft-Restaurant y Pos </w:t>
       </w:r>
       <w:proofErr w:type="spellStart"/>
       <w:r>
@@ -21807,7 +21658,7 @@
         <w:framePr w:hSpace="141" w:wrap="around" w:vAnchor="text" w:hAnchor="page" w:x="5080" w:y="5117"/>
         <w:jc w:val="center"/>
       </w:pPr>
-      <w:bookmarkStart w:id="51" w:name="_Toc353219449"/>
+      <w:bookmarkStart w:id="47" w:name="_Toc353219449"/>
       <w:r>
         <w:t xml:space="preserve">Tabla </w:t>
       </w:r>
@@ -21853,7 +21704,7 @@
       <w:r>
         <w:t>: Tabla Comparativa</w:t>
       </w:r>
-      <w:bookmarkEnd w:id="51"/>
+      <w:bookmarkEnd w:id="47"/>
     </w:p>
     <w:p>
       <w:pPr>
@@ -21954,7 +21805,6 @@
                 <w:lang w:val="es-ES_tradnl" w:eastAsia="ja-JP"/>
               </w:rPr>
             </w:pPr>
-            <w:proofErr w:type="spellStart"/>
             <w:r>
               <w:rPr>
                 <w:rFonts w:cs="Arial"/>
@@ -21962,17 +21812,7 @@
                 <w:szCs w:val="22"/>
                 <w:lang w:val="es-ES_tradnl" w:eastAsia="ja-JP"/>
               </w:rPr>
-              <w:t>Soft</w:t>
-            </w:r>
-            <w:proofErr w:type="spellEnd"/>
-            <w:r>
-              <w:rPr>
-                <w:rFonts w:cs="Arial"/>
-                <w:sz w:val="22"/>
-                <w:szCs w:val="22"/>
-                <w:lang w:val="es-ES_tradnl" w:eastAsia="ja-JP"/>
-              </w:rPr>
-              <w:t>-Restaurant</w:t>
+              <w:t>Soft-Restaurant</w:t>
             </w:r>
           </w:p>
         </w:tc>
@@ -23097,7 +22937,7 @@
           <w:lang w:val="es-PE"/>
         </w:rPr>
       </w:pPr>
-      <w:bookmarkStart w:id="52" w:name="_Toc342249977"/>
+      <w:bookmarkStart w:id="48" w:name="_Toc342249977"/>
       <w:r>
         <w:rPr>
           <w:color w:val="auto"/>
@@ -23106,7 +22946,7 @@
         <w:lastRenderedPageBreak/>
         <w:t>Capítulo: Análisis</w:t>
       </w:r>
-      <w:bookmarkEnd w:id="52"/>
+      <w:bookmarkEnd w:id="48"/>
     </w:p>
     <w:p>
       <w:pPr>
@@ -23237,7 +23077,7 @@
           <w:lang w:val="es-PE"/>
         </w:rPr>
       </w:pPr>
-      <w:bookmarkStart w:id="53" w:name="_Toc342249978"/>
+      <w:bookmarkStart w:id="49" w:name="_Toc342249978"/>
       <w:r>
         <w:rPr>
           <w:color w:val="auto"/>
@@ -23247,7 +23087,7 @@
         </w:rPr>
         <w:t>Identificación de Requerimientos</w:t>
       </w:r>
-      <w:bookmarkEnd w:id="53"/>
+      <w:bookmarkEnd w:id="49"/>
     </w:p>
     <w:p>
       <w:pPr>
@@ -23343,7 +23183,7 @@
           <w:lang w:val="es-ES_tradnl" w:eastAsia="ja-JP"/>
         </w:rPr>
       </w:pPr>
-      <w:bookmarkStart w:id="54" w:name="_Toc342249979"/>
+      <w:bookmarkStart w:id="50" w:name="_Toc342249979"/>
       <w:r>
         <w:rPr>
           <w:rFonts w:asciiTheme="minorHAnsi" w:hAnsiTheme="minorHAnsi" w:cstheme="minorHAnsi"/>
@@ -23352,7 +23192,7 @@
         </w:rPr>
         <w:t>Visión del proyecto</w:t>
       </w:r>
-      <w:bookmarkEnd w:id="54"/>
+      <w:bookmarkEnd w:id="50"/>
     </w:p>
     <w:p>
       <w:pPr>
@@ -23584,7 +23424,7 @@
           <w:lang w:val="es-ES_tradnl" w:eastAsia="ja-JP"/>
         </w:rPr>
       </w:pPr>
-      <w:bookmarkStart w:id="55" w:name="_Toc342249980"/>
+      <w:bookmarkStart w:id="51" w:name="_Toc342249980"/>
       <w:r>
         <w:rPr>
           <w:rFonts w:asciiTheme="minorHAnsi" w:hAnsiTheme="minorHAnsi" w:cstheme="minorHAnsi"/>
@@ -23593,7 +23433,7 @@
         </w:rPr>
         <w:t>Diagrama de Actividades</w:t>
       </w:r>
-      <w:bookmarkEnd w:id="55"/>
+      <w:bookmarkEnd w:id="51"/>
     </w:p>
     <w:p>
       <w:pPr>
@@ -23663,7 +23503,7 @@
           <w:lang w:val="es-ES_tradnl" w:eastAsia="ja-JP"/>
         </w:rPr>
       </w:pPr>
-      <w:bookmarkStart w:id="56" w:name="_Toc342249981"/>
+      <w:bookmarkStart w:id="52" w:name="_Toc342249981"/>
       <w:r>
         <w:rPr>
           <w:rFonts w:asciiTheme="minorHAnsi" w:hAnsiTheme="minorHAnsi" w:cstheme="minorHAnsi"/>
@@ -23673,7 +23513,7 @@
         <w:lastRenderedPageBreak/>
         <w:t>Requisitos Funcionales</w:t>
       </w:r>
-      <w:bookmarkEnd w:id="56"/>
+      <w:bookmarkEnd w:id="52"/>
     </w:p>
     <w:p>
       <w:pPr>
@@ -25989,7 +25829,7 @@
           <w:lang w:eastAsia="ja-JP"/>
         </w:rPr>
       </w:pPr>
-      <w:bookmarkStart w:id="57" w:name="_Toc353219450"/>
+      <w:bookmarkStart w:id="53" w:name="_Toc353219450"/>
       <w:r>
         <w:t xml:space="preserve">Tabla </w:t>
       </w:r>
@@ -26035,7 +25875,7 @@
       <w:r>
         <w:t>: Tabla de Requisitos funcionales</w:t>
       </w:r>
-      <w:bookmarkEnd w:id="57"/>
+      <w:bookmarkEnd w:id="53"/>
     </w:p>
     <w:p>
       <w:pPr>
@@ -26069,7 +25909,7 @@
           <w:lang w:val="es-ES_tradnl" w:eastAsia="ja-JP"/>
         </w:rPr>
       </w:pPr>
-      <w:bookmarkStart w:id="58" w:name="_Toc342249982"/>
+      <w:bookmarkStart w:id="54" w:name="_Toc342249982"/>
       <w:r>
         <w:rPr>
           <w:rFonts w:asciiTheme="minorHAnsi" w:hAnsiTheme="minorHAnsi" w:cstheme="minorHAnsi"/>
@@ -26078,7 +25918,7 @@
         </w:rPr>
         <w:t>Requisitos no Funcionales</w:t>
       </w:r>
-      <w:bookmarkEnd w:id="58"/>
+      <w:bookmarkEnd w:id="54"/>
     </w:p>
     <w:p>
       <w:pPr>
@@ -26614,7 +26454,7 @@
           <w:lang w:eastAsia="ja-JP"/>
         </w:rPr>
       </w:pPr>
-      <w:bookmarkStart w:id="59" w:name="_Toc353219451"/>
+      <w:bookmarkStart w:id="55" w:name="_Toc353219451"/>
       <w:r>
         <w:t xml:space="preserve">Tabla </w:t>
       </w:r>
@@ -26660,7 +26500,7 @@
       <w:r>
         <w:t>: Tabla de Requisitos no funcionales</w:t>
       </w:r>
-      <w:bookmarkEnd w:id="59"/>
+      <w:bookmarkEnd w:id="55"/>
     </w:p>
     <w:p>
       <w:pPr>
@@ -26677,7 +26517,7 @@
           <w:lang w:val="es-PE"/>
         </w:rPr>
       </w:pPr>
-      <w:bookmarkStart w:id="60" w:name="_Toc342249983"/>
+      <w:bookmarkStart w:id="56" w:name="_Toc342249983"/>
       <w:r>
         <w:rPr>
           <w:color w:val="auto"/>
@@ -26687,7 +26527,7 @@
         </w:rPr>
         <w:t>Análisis de la solución</w:t>
       </w:r>
-      <w:bookmarkEnd w:id="60"/>
+      <w:bookmarkEnd w:id="56"/>
     </w:p>
     <w:p>
       <w:pPr>
@@ -26765,7 +26605,7 @@
           <w:lang w:val="es-ES_tradnl" w:eastAsia="ja-JP"/>
         </w:rPr>
       </w:pPr>
-      <w:bookmarkStart w:id="61" w:name="_Toc342249984"/>
+      <w:bookmarkStart w:id="57" w:name="_Toc342249984"/>
       <w:r>
         <w:rPr>
           <w:rFonts w:asciiTheme="minorHAnsi" w:hAnsiTheme="minorHAnsi" w:cstheme="minorHAnsi"/>
@@ -26774,7 +26614,7 @@
         </w:rPr>
         <w:t>Casos de uso</w:t>
       </w:r>
-      <w:bookmarkEnd w:id="61"/>
+      <w:bookmarkEnd w:id="57"/>
     </w:p>
     <w:p>
       <w:pPr>
@@ -26819,7 +26659,7 @@
           <w:lang w:val="es-ES_tradnl" w:eastAsia="ja-JP"/>
         </w:rPr>
       </w:pPr>
-      <w:bookmarkStart w:id="62" w:name="_Toc341972017"/>
+      <w:bookmarkStart w:id="58" w:name="_Toc341972017"/>
       <w:r>
         <w:rPr>
           <w:b/>
@@ -26829,7 +26669,7 @@
         </w:rPr>
         <w:t>Actores</w:t>
       </w:r>
-      <w:bookmarkEnd w:id="62"/>
+      <w:bookmarkEnd w:id="58"/>
       <w:r>
         <w:rPr>
           <w:sz w:val="22"/>
@@ -26997,12 +26837,12 @@
           <w:lang w:val="es-ES_tradnl" w:eastAsia="ja-JP"/>
         </w:rPr>
       </w:pPr>
-      <w:bookmarkStart w:id="63" w:name="_Toc334741348"/>
-      <w:bookmarkStart w:id="64" w:name="_Toc335924417"/>
-      <w:bookmarkStart w:id="65" w:name="_Toc335951313"/>
-      <w:bookmarkStart w:id="66" w:name="_Toc341053338"/>
-      <w:bookmarkStart w:id="67" w:name="_Toc341867628"/>
-      <w:bookmarkStart w:id="68" w:name="_Toc341972018"/>
+      <w:bookmarkStart w:id="59" w:name="_Toc334741348"/>
+      <w:bookmarkStart w:id="60" w:name="_Toc335924417"/>
+      <w:bookmarkStart w:id="61" w:name="_Toc335951313"/>
+      <w:bookmarkStart w:id="62" w:name="_Toc341053338"/>
+      <w:bookmarkStart w:id="63" w:name="_Toc341867628"/>
+      <w:bookmarkStart w:id="64" w:name="_Toc341972018"/>
       <w:r>
         <w:rPr>
           <w:b/>
@@ -27012,12 +26852,12 @@
         </w:rPr>
         <w:t>Diagramas de casos de uso</w:t>
       </w:r>
+      <w:bookmarkEnd w:id="59"/>
+      <w:bookmarkEnd w:id="60"/>
+      <w:bookmarkEnd w:id="61"/>
+      <w:bookmarkEnd w:id="62"/>
       <w:bookmarkEnd w:id="63"/>
       <w:bookmarkEnd w:id="64"/>
-      <w:bookmarkEnd w:id="65"/>
-      <w:bookmarkEnd w:id="66"/>
-      <w:bookmarkEnd w:id="67"/>
-      <w:bookmarkEnd w:id="68"/>
     </w:p>
     <w:p>
       <w:pPr>
@@ -27083,7 +26923,7 @@
       <w:r>
         <w:rPr>
           <w:noProof/>
-          <w:lang w:val="es-PE" w:eastAsia="es-PE"/>
+          <w:lang w:val="en-US" w:eastAsia="en-US"/>
         </w:rPr>
         <w:drawing>
           <wp:inline distT="0" distB="0" distL="0" distR="0" wp14:anchorId="1CDC0F45" wp14:editId="41429179">
@@ -27138,7 +26978,7 @@
           <w:lang w:val="es-ES_tradnl" w:eastAsia="ja-JP"/>
         </w:rPr>
       </w:pPr>
-      <w:bookmarkStart w:id="69" w:name="_Toc353219482"/>
+      <w:bookmarkStart w:id="65" w:name="_Toc353219482"/>
       <w:r>
         <w:t xml:space="preserve">Figura </w:t>
       </w:r>
@@ -27184,7 +27024,7 @@
       <w:r>
         <w:t>: Diagrama de paquetes principal</w:t>
       </w:r>
-      <w:bookmarkEnd w:id="69"/>
+      <w:bookmarkEnd w:id="65"/>
     </w:p>
     <w:p>
       <w:pPr>
@@ -27200,12 +27040,12 @@
           <w:lang w:val="es-ES_tradnl" w:eastAsia="ja-JP"/>
         </w:rPr>
       </w:pPr>
-      <w:bookmarkStart w:id="70" w:name="_Toc334741349"/>
-      <w:bookmarkStart w:id="71" w:name="_Toc335924418"/>
-      <w:bookmarkStart w:id="72" w:name="_Toc335951314"/>
-      <w:bookmarkStart w:id="73" w:name="_Toc341053341"/>
-      <w:bookmarkStart w:id="74" w:name="_Toc341867631"/>
-      <w:bookmarkStart w:id="75" w:name="_Toc341972019"/>
+      <w:bookmarkStart w:id="66" w:name="_Toc334741349"/>
+      <w:bookmarkStart w:id="67" w:name="_Toc335924418"/>
+      <w:bookmarkStart w:id="68" w:name="_Toc335951314"/>
+      <w:bookmarkStart w:id="69" w:name="_Toc341053341"/>
+      <w:bookmarkStart w:id="70" w:name="_Toc341867631"/>
+      <w:bookmarkStart w:id="71" w:name="_Toc341972019"/>
     </w:p>
     <w:p>
       <w:pPr>
@@ -27230,12 +27070,12 @@
         </w:rPr>
         <w:t>Especificación de casos de uso</w:t>
       </w:r>
+      <w:bookmarkEnd w:id="66"/>
+      <w:bookmarkEnd w:id="67"/>
+      <w:bookmarkEnd w:id="68"/>
+      <w:bookmarkEnd w:id="69"/>
       <w:bookmarkEnd w:id="70"/>
       <w:bookmarkEnd w:id="71"/>
-      <w:bookmarkEnd w:id="72"/>
-      <w:bookmarkEnd w:id="73"/>
-      <w:bookmarkEnd w:id="74"/>
-      <w:bookmarkEnd w:id="75"/>
     </w:p>
     <w:p>
       <w:pPr>
@@ -28448,7 +28288,7 @@
           <w:lang w:val="es-ES_tradnl" w:eastAsia="ja-JP"/>
         </w:rPr>
       </w:pPr>
-      <w:bookmarkStart w:id="76" w:name="_Toc342249985"/>
+      <w:bookmarkStart w:id="72" w:name="_Toc342249985"/>
       <w:r>
         <w:rPr>
           <w:rFonts w:asciiTheme="minorHAnsi" w:hAnsiTheme="minorHAnsi" w:cstheme="minorHAnsi"/>
@@ -28458,7 +28298,7 @@
         <w:lastRenderedPageBreak/>
         <w:t>Matriz de Trazabilidad</w:t>
       </w:r>
-      <w:bookmarkEnd w:id="76"/>
+      <w:bookmarkEnd w:id="72"/>
     </w:p>
     <w:p>
       <w:pPr>
@@ -48503,7 +48343,7 @@
         <w:pStyle w:val="Epgrafe"/>
         <w:jc w:val="center"/>
       </w:pPr>
-      <w:bookmarkStart w:id="77" w:name="_Toc353219452"/>
+      <w:bookmarkStart w:id="73" w:name="_Toc353219452"/>
       <w:r>
         <w:t xml:space="preserve">Tabla </w:t>
       </w:r>
@@ -48549,7 +48389,7 @@
       <w:r>
         <w:t>: Matriz de trazabilidad</w:t>
       </w:r>
-      <w:bookmarkEnd w:id="77"/>
+      <w:bookmarkEnd w:id="73"/>
     </w:p>
     <w:p>
       <w:pPr>
@@ -48569,7 +48409,7 @@
           <w:lang w:val="es-ES_tradnl" w:eastAsia="ja-JP"/>
         </w:rPr>
       </w:pPr>
-      <w:bookmarkStart w:id="78" w:name="_Toc342249986"/>
+      <w:bookmarkStart w:id="74" w:name="_Toc342249986"/>
       <w:r>
         <w:rPr>
           <w:rFonts w:asciiTheme="minorHAnsi" w:hAnsiTheme="minorHAnsi" w:cstheme="minorHAnsi"/>
@@ -48579,7 +48419,7 @@
         <w:lastRenderedPageBreak/>
         <w:t>Diagrama de Clases</w:t>
       </w:r>
-      <w:bookmarkEnd w:id="78"/>
+      <w:bookmarkEnd w:id="74"/>
     </w:p>
     <w:p>
       <w:pPr>
@@ -48619,7 +48459,7 @@
       <w:r>
         <w:rPr>
           <w:noProof/>
-          <w:lang w:val="es-PE" w:eastAsia="es-PE"/>
+          <w:lang w:val="en-US" w:eastAsia="en-US"/>
         </w:rPr>
         <mc:AlternateContent>
           <mc:Choice Requires="wps">
@@ -48668,8 +48508,8 @@
                                 <w:noProof/>
                               </w:rPr>
                             </w:pPr>
-                            <w:bookmarkStart w:id="79" w:name="_Toc353219471"/>
-                            <w:bookmarkStart w:id="80" w:name="_Toc353219483"/>
+                            <w:bookmarkStart w:id="75" w:name="_Toc353219471"/>
+                            <w:bookmarkStart w:id="76" w:name="_Toc353219483"/>
                             <w:r>
                               <w:t xml:space="preserve">Figura </w:t>
                             </w:r>
@@ -48715,8 +48555,8 @@
                             <w:r>
                               <w:t>: Diagrama de Clases</w:t>
                             </w:r>
-                            <w:bookmarkEnd w:id="79"/>
-                            <w:bookmarkEnd w:id="80"/>
+                            <w:bookmarkEnd w:id="75"/>
+                            <w:bookmarkEnd w:id="76"/>
                           </w:p>
                         </w:txbxContent>
                       </wps:txbx>
@@ -48806,7 +48646,7 @@
       <w:r>
         <w:rPr>
           <w:noProof/>
-          <w:lang w:val="es-PE" w:eastAsia="es-PE"/>
+          <w:lang w:val="en-US" w:eastAsia="en-US"/>
         </w:rPr>
         <w:drawing>
           <wp:anchor distT="0" distB="0" distL="114300" distR="114300" simplePos="0" relativeHeight="251667456" behindDoc="1" locked="0" layoutInCell="1" allowOverlap="1" wp14:anchorId="796A9D3F" wp14:editId="0A1F8256">
@@ -49210,7 +49050,7 @@
           <w:lang w:val="es-ES_tradnl" w:eastAsia="ja-JP"/>
         </w:rPr>
       </w:pPr>
-      <w:bookmarkStart w:id="83" w:name="_Toc342249987"/>
+      <w:bookmarkStart w:id="77" w:name="_Toc342249987"/>
       <w:r>
         <w:rPr>
           <w:rFonts w:asciiTheme="minorHAnsi" w:hAnsiTheme="minorHAnsi" w:cstheme="minorHAnsi"/>
@@ -49219,7 +49059,7 @@
         </w:rPr>
         <w:t>Prototipos de interfaz</w:t>
       </w:r>
-      <w:bookmarkEnd w:id="83"/>
+      <w:bookmarkEnd w:id="77"/>
     </w:p>
     <w:p>
       <w:pPr>
@@ -49269,7 +49109,7 @@
       <w:r>
         <w:rPr>
           <w:noProof/>
-          <w:lang w:val="es-PE" w:eastAsia="es-PE"/>
+          <w:lang w:val="en-US" w:eastAsia="en-US"/>
         </w:rPr>
         <w:drawing>
           <wp:inline distT="0" distB="0" distL="0" distR="0" wp14:anchorId="75D7C7E0" wp14:editId="721BC3C6">
@@ -49324,7 +49164,7 @@
           <w:lang w:eastAsia="ja-JP"/>
         </w:rPr>
       </w:pPr>
-      <w:bookmarkStart w:id="84" w:name="_Toc353219484"/>
+      <w:bookmarkStart w:id="78" w:name="_Toc353219484"/>
       <w:r>
         <w:t xml:space="preserve">Figura </w:t>
       </w:r>
@@ -49370,7 +49210,7 @@
       <w:r>
         <w:t>: Prototipo del sistema</w:t>
       </w:r>
-      <w:bookmarkEnd w:id="84"/>
+      <w:bookmarkEnd w:id="78"/>
     </w:p>
     <w:p>
       <w:pPr>
@@ -49404,7 +49244,7 @@
           <w:lang w:val="es-ES_tradnl" w:eastAsia="ja-JP"/>
         </w:rPr>
       </w:pPr>
-      <w:bookmarkStart w:id="85" w:name="_Toc342249988"/>
+      <w:bookmarkStart w:id="79" w:name="_Toc342249988"/>
       <w:r>
         <w:rPr>
           <w:rFonts w:asciiTheme="minorHAnsi" w:hAnsiTheme="minorHAnsi" w:cstheme="minorHAnsi"/>
@@ -49413,7 +49253,7 @@
         </w:rPr>
         <w:t>Diagrama de estados</w:t>
       </w:r>
-      <w:bookmarkEnd w:id="85"/>
+      <w:bookmarkEnd w:id="79"/>
     </w:p>
     <w:p>
       <w:pPr>
@@ -49481,7 +49321,6 @@
       <w:r>
         <w:rPr>
           <w:noProof/>
-          <w:lang w:val="es-PE" w:eastAsia="es-PE"/>
         </w:rPr>
         <w:drawing>
           <wp:inline distT="0" distB="0" distL="0" distR="0" wp14:anchorId="2E32763F" wp14:editId="60EF1757">
@@ -49535,7 +49374,7 @@
           <w:lang w:val="es-ES_tradnl"/>
         </w:rPr>
       </w:pPr>
-      <w:bookmarkStart w:id="86" w:name="_Toc353219485"/>
+      <w:bookmarkStart w:id="80" w:name="_Toc353219485"/>
       <w:r>
         <w:t xml:space="preserve">Figura </w:t>
       </w:r>
@@ -49581,7 +49420,7 @@
       <w:r>
         <w:t>: Diagrama de estado-Empleado</w:t>
       </w:r>
-      <w:bookmarkEnd w:id="86"/>
+      <w:bookmarkEnd w:id="80"/>
     </w:p>
     <w:p>
       <w:pPr>
@@ -49629,7 +49468,7 @@
           <w:rFonts w:cs="Arial"/>
           <w:noProof/>
           <w:szCs w:val="28"/>
-          <w:lang w:val="es-PE" w:eastAsia="es-PE"/>
+          <w:lang w:val="en-US" w:eastAsia="en-US"/>
         </w:rPr>
         <w:drawing>
           <wp:inline distT="0" distB="0" distL="0" distR="0" wp14:anchorId="4F5F573F" wp14:editId="17A2E248">
@@ -49684,7 +49523,7 @@
           <w:lang w:eastAsia="ja-JP"/>
         </w:rPr>
       </w:pPr>
-      <w:bookmarkStart w:id="87" w:name="_Toc353219486"/>
+      <w:bookmarkStart w:id="81" w:name="_Toc353219486"/>
       <w:r>
         <w:t xml:space="preserve">Figura </w:t>
       </w:r>
@@ -49733,7 +49572,7 @@
       <w:r>
         <w:t>Diagrama de estado-Empleado</w:t>
       </w:r>
-      <w:bookmarkEnd w:id="87"/>
+      <w:bookmarkEnd w:id="81"/>
     </w:p>
     <w:p>
       <w:pPr>
@@ -50211,7 +50050,7 @@
           <w:lang w:eastAsia="ja-JP"/>
         </w:rPr>
       </w:pPr>
-      <w:bookmarkStart w:id="88" w:name="_Toc342249989"/>
+      <w:bookmarkStart w:id="82" w:name="_Toc342249989"/>
       <w:r>
         <w:rPr>
           <w:color w:val="auto"/>
@@ -50220,7 +50059,7 @@
         <w:lastRenderedPageBreak/>
         <w:t>Capítulo: Diseño</w:t>
       </w:r>
-      <w:bookmarkEnd w:id="88"/>
+      <w:bookmarkEnd w:id="82"/>
     </w:p>
     <w:p>
       <w:pPr>
@@ -50295,7 +50134,7 @@
           <w:lang w:val="es-PE"/>
         </w:rPr>
       </w:pPr>
-      <w:bookmarkStart w:id="89" w:name="_Toc342249990"/>
+      <w:bookmarkStart w:id="83" w:name="_Toc342249990"/>
       <w:r>
         <w:rPr>
           <w:color w:val="auto"/>
@@ -50305,7 +50144,7 @@
         </w:rPr>
         <w:t>Arquitectura del sistema</w:t>
       </w:r>
-      <w:bookmarkEnd w:id="89"/>
+      <w:bookmarkEnd w:id="83"/>
     </w:p>
     <w:p>
       <w:pPr>
@@ -50844,7 +50683,7 @@
           <w:noProof/>
           <w:sz w:val="22"/>
           <w:szCs w:val="22"/>
-          <w:lang w:val="es-PE" w:eastAsia="es-PE"/>
+          <w:lang w:val="en-US" w:eastAsia="en-US"/>
         </w:rPr>
         <w:lastRenderedPageBreak/>
         <w:drawing>
@@ -50900,7 +50739,7 @@
           <w:lang w:val="es-ES_tradnl" w:eastAsia="ja-JP"/>
         </w:rPr>
       </w:pPr>
-      <w:bookmarkStart w:id="90" w:name="_Toc353219487"/>
+      <w:bookmarkStart w:id="84" w:name="_Toc353219487"/>
       <w:r>
         <w:t xml:space="preserve">Figura </w:t>
       </w:r>
@@ -50946,7 +50785,7 @@
       <w:r>
         <w:t>: Diagrama de capas</w:t>
       </w:r>
-      <w:bookmarkEnd w:id="90"/>
+      <w:bookmarkEnd w:id="84"/>
     </w:p>
     <w:p>
       <w:pPr>
@@ -50977,7 +50816,7 @@
           <w:lang w:val="es-PE"/>
         </w:rPr>
       </w:pPr>
-      <w:bookmarkStart w:id="91" w:name="_Toc342249991"/>
+      <w:bookmarkStart w:id="85" w:name="_Toc342249991"/>
       <w:r>
         <w:rPr>
           <w:color w:val="auto"/>
@@ -50987,7 +50826,7 @@
         </w:rPr>
         <w:t>Diagramas de Secuencia</w:t>
       </w:r>
-      <w:bookmarkEnd w:id="91"/>
+      <w:bookmarkEnd w:id="85"/>
     </w:p>
     <w:p>
       <w:pPr>
@@ -51048,7 +50887,7 @@
           <w:lang w:val="es-PE"/>
         </w:rPr>
       </w:pPr>
-      <w:bookmarkStart w:id="92" w:name="_Toc342249992"/>
+      <w:bookmarkStart w:id="86" w:name="_Toc342249992"/>
       <w:r>
         <w:rPr>
           <w:color w:val="auto"/>
@@ -51058,7 +50897,7 @@
         </w:rPr>
         <w:t>Modelo físico de datos</w:t>
       </w:r>
-      <w:bookmarkEnd w:id="92"/>
+      <w:bookmarkEnd w:id="86"/>
     </w:p>
     <w:p>
       <w:pPr>
@@ -51139,7 +50978,7 @@
       <w:r>
         <w:rPr>
           <w:noProof/>
-          <w:lang w:val="es-PE" w:eastAsia="es-PE"/>
+          <w:lang w:val="en-US" w:eastAsia="en-US"/>
         </w:rPr>
         <w:lastRenderedPageBreak/>
         <w:drawing>
@@ -51195,7 +51034,7 @@
           <w:lang w:eastAsia="ja-JP"/>
         </w:rPr>
       </w:pPr>
-      <w:bookmarkStart w:id="93" w:name="_Toc353219488"/>
+      <w:bookmarkStart w:id="87" w:name="_Toc353219488"/>
       <w:r>
         <w:t xml:space="preserve">Figura </w:t>
       </w:r>
@@ -51241,7 +51080,7 @@
       <w:r>
         <w:t>: Modelo de base de Datos</w:t>
       </w:r>
-      <w:bookmarkEnd w:id="93"/>
+      <w:bookmarkEnd w:id="87"/>
     </w:p>
     <w:p>
       <w:pPr>
@@ -51409,7 +51248,7 @@
           <w:lang w:val="es-PE"/>
         </w:rPr>
       </w:pPr>
-      <w:bookmarkStart w:id="94" w:name="_Toc342249993"/>
+      <w:bookmarkStart w:id="88" w:name="_Toc342249993"/>
       <w:r>
         <w:rPr>
           <w:color w:val="auto"/>
@@ -51418,7 +51257,7 @@
         <w:lastRenderedPageBreak/>
         <w:t>Capítulo: Construcción</w:t>
       </w:r>
-      <w:bookmarkEnd w:id="94"/>
+      <w:bookmarkEnd w:id="88"/>
     </w:p>
     <w:p>
       <w:pPr>
@@ -51472,7 +51311,7 @@
           <w:lang w:val="es-PE"/>
         </w:rPr>
       </w:pPr>
-      <w:bookmarkStart w:id="95" w:name="_Toc342249994"/>
+      <w:bookmarkStart w:id="89" w:name="_Toc342249994"/>
       <w:r>
         <w:rPr>
           <w:color w:val="auto"/>
@@ -51482,7 +51321,7 @@
         </w:rPr>
         <w:t>Construcción</w:t>
       </w:r>
-      <w:bookmarkEnd w:id="95"/>
+      <w:bookmarkEnd w:id="89"/>
       <w:r>
         <w:rPr>
           <w:color w:val="auto"/>
@@ -51556,7 +51395,7 @@
           <w:lang w:val="es-ES_tradnl" w:eastAsia="ja-JP"/>
         </w:rPr>
       </w:pPr>
-      <w:bookmarkStart w:id="96" w:name="_Toc342249995"/>
+      <w:bookmarkStart w:id="90" w:name="_Toc342249995"/>
       <w:r>
         <w:rPr>
           <w:rFonts w:asciiTheme="minorHAnsi" w:hAnsiTheme="minorHAnsi" w:cstheme="minorHAnsi"/>
@@ -51565,7 +51404,7 @@
         </w:rPr>
         <w:t>Módulos del sistema</w:t>
       </w:r>
-      <w:bookmarkEnd w:id="96"/>
+      <w:bookmarkEnd w:id="90"/>
     </w:p>
     <w:p>
       <w:pPr>
@@ -51834,7 +51673,7 @@
           <w:lang w:val="es-ES_tradnl" w:eastAsia="ja-JP"/>
         </w:rPr>
       </w:pPr>
-      <w:bookmarkStart w:id="97" w:name="_Toc342249996"/>
+      <w:bookmarkStart w:id="91" w:name="_Toc342249996"/>
       <w:r>
         <w:rPr>
           <w:rFonts w:asciiTheme="minorHAnsi" w:hAnsiTheme="minorHAnsi" w:cstheme="minorHAnsi"/>
@@ -51843,7 +51682,7 @@
         </w:rPr>
         <w:t>Herramientas para el diseño</w:t>
       </w:r>
-      <w:bookmarkEnd w:id="97"/>
+      <w:bookmarkEnd w:id="91"/>
     </w:p>
     <w:p>
       <w:pPr>
@@ -51899,7 +51738,7 @@
           <w:lang w:val="es-PE"/>
         </w:rPr>
       </w:pPr>
-      <w:bookmarkStart w:id="98" w:name="_Toc342249997"/>
+      <w:bookmarkStart w:id="92" w:name="_Toc342249997"/>
       <w:r>
         <w:rPr>
           <w:color w:val="auto"/>
@@ -51909,7 +51748,7 @@
         </w:rPr>
         <w:t>Plan de Pruebas</w:t>
       </w:r>
-      <w:bookmarkEnd w:id="98"/>
+      <w:bookmarkEnd w:id="92"/>
     </w:p>
     <w:p>
       <w:pPr>
@@ -52016,7 +51855,7 @@
           <w:lang w:val="es-ES_tradnl" w:eastAsia="ja-JP"/>
         </w:rPr>
       </w:pPr>
-      <w:bookmarkStart w:id="99" w:name="_Toc342249998"/>
+      <w:bookmarkStart w:id="93" w:name="_Toc342249998"/>
       <w:r>
         <w:rPr>
           <w:rFonts w:asciiTheme="minorHAnsi" w:hAnsiTheme="minorHAnsi" w:cstheme="minorHAnsi"/>
@@ -52025,7 +51864,7 @@
         </w:rPr>
         <w:t>Requisitos de prueba</w:t>
       </w:r>
-      <w:bookmarkEnd w:id="99"/>
+      <w:bookmarkEnd w:id="93"/>
     </w:p>
     <w:p>
       <w:pPr>
@@ -52370,7 +52209,7 @@
           <w:lang w:val="es-ES_tradnl" w:eastAsia="ja-JP"/>
         </w:rPr>
       </w:pPr>
-      <w:bookmarkStart w:id="100" w:name="_Toc342249999"/>
+      <w:bookmarkStart w:id="94" w:name="_Toc342249999"/>
       <w:r>
         <w:rPr>
           <w:rFonts w:asciiTheme="minorHAnsi" w:hAnsiTheme="minorHAnsi" w:cstheme="minorHAnsi"/>
@@ -52379,7 +52218,7 @@
         </w:rPr>
         <w:t>Estrategias de pruebas</w:t>
       </w:r>
-      <w:bookmarkEnd w:id="100"/>
+      <w:bookmarkEnd w:id="94"/>
     </w:p>
     <w:p>
       <w:pPr>
@@ -52462,9 +52301,9 @@
           <w:lang w:val="es-ES_tradnl" w:eastAsia="ja-JP"/>
         </w:rPr>
       </w:pPr>
-      <w:bookmarkStart w:id="101" w:name="_Toc336951997"/>
-      <w:bookmarkStart w:id="102" w:name="_Toc340614197"/>
-      <w:bookmarkStart w:id="103" w:name="_Toc341053362"/>
+      <w:bookmarkStart w:id="95" w:name="_Toc336951997"/>
+      <w:bookmarkStart w:id="96" w:name="_Toc340614197"/>
+      <w:bookmarkStart w:id="97" w:name="_Toc341053362"/>
       <w:r>
         <w:rPr>
           <w:sz w:val="22"/>
@@ -52473,8 +52312,8 @@
         </w:rPr>
         <w:t>Por último, se realiza las pruebas unitarias y en conjunto, al probar el caso de uso y la correcta funcionalidad del sistema completo integrado</w:t>
       </w:r>
-      <w:bookmarkEnd w:id="101"/>
-      <w:bookmarkEnd w:id="102"/>
+      <w:bookmarkEnd w:id="95"/>
+      <w:bookmarkEnd w:id="96"/>
       <w:r>
         <w:rPr>
           <w:sz w:val="22"/>
@@ -52483,7 +52322,7 @@
         </w:rPr>
         <w:t>.</w:t>
       </w:r>
-      <w:bookmarkEnd w:id="103"/>
+      <w:bookmarkEnd w:id="97"/>
     </w:p>
     <w:p>
       <w:pPr>
@@ -52582,7 +52421,7 @@
           <w:lang w:val="es-PE"/>
         </w:rPr>
       </w:pPr>
-      <w:bookmarkStart w:id="104" w:name="_Toc342250000"/>
+      <w:bookmarkStart w:id="98" w:name="_Toc342250000"/>
       <w:r>
         <w:rPr>
           <w:color w:val="auto"/>
@@ -52591,7 +52430,7 @@
         <w:lastRenderedPageBreak/>
         <w:t>Capítulo: Observaciones, conclusiones y recomendaciones</w:t>
       </w:r>
-      <w:bookmarkEnd w:id="104"/>
+      <w:bookmarkEnd w:id="98"/>
     </w:p>
     <w:p>
       <w:pPr>
@@ -52660,7 +52499,7 @@
           <w:lang w:val="es-PE"/>
         </w:rPr>
       </w:pPr>
-      <w:bookmarkStart w:id="105" w:name="_Toc342250001"/>
+      <w:bookmarkStart w:id="99" w:name="_Toc342250001"/>
       <w:r>
         <w:rPr>
           <w:color w:val="auto"/>
@@ -52670,7 +52509,7 @@
         </w:rPr>
         <w:t>Observaciones</w:t>
       </w:r>
-      <w:bookmarkEnd w:id="105"/>
+      <w:bookmarkEnd w:id="99"/>
     </w:p>
     <w:p>
       <w:pPr>
@@ -52837,7 +52676,7 @@
           <w:lang w:val="es-PE"/>
         </w:rPr>
       </w:pPr>
-      <w:bookmarkStart w:id="106" w:name="_Toc342250002"/>
+      <w:bookmarkStart w:id="100" w:name="_Toc342250002"/>
       <w:r>
         <w:rPr>
           <w:color w:val="auto"/>
@@ -52847,7 +52686,7 @@
         </w:rPr>
         <w:t>Conclusiones</w:t>
       </w:r>
-      <w:bookmarkEnd w:id="106"/>
+      <w:bookmarkEnd w:id="100"/>
     </w:p>
     <w:p>
       <w:pPr>
@@ -53026,7 +52865,7 @@
           <w:lang w:val="es-PE"/>
         </w:rPr>
       </w:pPr>
-      <w:bookmarkStart w:id="107" w:name="_Toc342250003"/>
+      <w:bookmarkStart w:id="101" w:name="_Toc342250003"/>
       <w:r>
         <w:rPr>
           <w:color w:val="auto"/>
@@ -53036,7 +52875,7 @@
         </w:rPr>
         <w:t>Recomendaciones</w:t>
       </w:r>
-      <w:bookmarkEnd w:id="107"/>
+      <w:bookmarkEnd w:id="101"/>
     </w:p>
     <w:p>
       <w:pPr>
@@ -53655,7 +53494,7 @@
           <w:lang w:val="es-PE"/>
         </w:rPr>
       </w:pPr>
-      <w:bookmarkStart w:id="108" w:name="_Toc342250004"/>
+      <w:bookmarkStart w:id="102" w:name="_Toc342250004"/>
       <w:r>
         <w:rPr>
           <w:color w:val="auto"/>
@@ -53664,7 +53503,7 @@
         <w:lastRenderedPageBreak/>
         <w:t>Referencias</w:t>
       </w:r>
-      <w:bookmarkEnd w:id="108"/>
+      <w:bookmarkEnd w:id="102"/>
     </w:p>
     <w:p>
       <w:pPr>
@@ -58556,7 +58395,6 @@
   <w:style w:type="character" w:default="1" w:styleId="Fuentedeprrafopredeter">
     <w:name w:val="Default Paragraph Font"/>
     <w:uiPriority w:val="1"/>
-    <w:semiHidden/>
     <w:unhideWhenUsed/>
   </w:style>
   <w:style w:type="table" w:default="1" w:styleId="Tablanormal">
@@ -59174,7 +59012,6 @@
   <w:style w:type="character" w:default="1" w:styleId="Fuentedeprrafopredeter">
     <w:name w:val="Default Paragraph Font"/>
     <w:uiPriority w:val="1"/>
-    <w:semiHidden/>
     <w:unhideWhenUsed/>
   </w:style>
   <w:style w:type="table" w:default="1" w:styleId="Tablanormal">
@@ -59774,7 +59611,7 @@
 </file>
 
 <file path=customXml/itemProps1.xml><?xml version="1.0" encoding="utf-8"?>
-<ds:datastoreItem xmlns:ds="http://schemas.openxmlformats.org/officeDocument/2006/customXml" ds:itemID="{8EA0D496-6D3A-48B7-AC9E-2280C94569D1}">
+<ds:datastoreItem xmlns:ds="http://schemas.openxmlformats.org/officeDocument/2006/customXml" ds:itemID="{B7439DB1-8753-43A2-866A-C361028306C0}">
   <ds:schemaRefs>
     <ds:schemaRef ds:uri="http://schemas.openxmlformats.org/officeDocument/2006/bibliography"/>
   </ds:schemaRefs>

</xml_diff>